<commit_message>
-> beq checked -> ori checked
</commit_message>
<xml_diff>
--- a/Offline 02/4-bit MIPS CPU/Control Signal Table.docx
+++ b/Offline 02/4-bit MIPS CPU/Control Signal Table.docx
@@ -17,17 +17,7 @@
           <w:sz w:val="40"/>
           <w:szCs w:val="40"/>
         </w:rPr>
-        <w:t>Op Codes for Sequence</w:t>
-      </w:r>
-      <w:bookmarkStart w:id="0" w:name="_GoBack"/>
-      <w:bookmarkEnd w:id="0"/>
-      <w:r>
-        <w:rPr>
-          <w:b/>
-          <w:sz w:val="40"/>
-          <w:szCs w:val="40"/>
-        </w:rPr>
-        <w:t xml:space="preserve"> of Instructions</w:t>
+        <w:t>Op Codes for Sequence of Instructions</w:t>
       </w:r>
     </w:p>
     <w:p>
@@ -1212,6 +1202,9 @@
             <w:r>
               <w:t>10</w:t>
             </w:r>
+            <w:r>
+              <w:t xml:space="preserve"> (a)</w:t>
+            </w:r>
           </w:p>
         </w:tc>
         <w:tc>
@@ -1307,6 +1300,9 @@
             <w:r>
               <w:t>11</w:t>
             </w:r>
+            <w:r>
+              <w:t xml:space="preserve"> (b)</w:t>
+            </w:r>
           </w:p>
         </w:tc>
         <w:tc>
@@ -1400,6 +1396,11 @@
             <w:r>
               <w:t>12</w:t>
             </w:r>
+            <w:r>
+              <w:t xml:space="preserve"> (c)</w:t>
+            </w:r>
+            <w:bookmarkStart w:id="0" w:name="_GoBack"/>
+            <w:bookmarkEnd w:id="0"/>
           </w:p>
         </w:tc>
         <w:tc>

</xml_diff>